<commit_message>
Interim report and PDF
</commit_message>
<xml_diff>
--- a/Interim Report.docx
+++ b/Interim Report.docx
@@ -447,7 +447,7 @@
             <w:rPr>
               <w:rFonts w:cstheme="minorHAnsi"/>
             </w:rPr>
-            <w:instrText xml:space="preserve"> CITATION Jim17 \l 2057 </w:instrText>
+            <w:instrText xml:space="preserve">CITATION Jim17 \l 2057 </w:instrText>
           </w:r>
           <w:r>
             <w:rPr>
@@ -495,7 +495,19 @@
         <w:rPr>
           <w:rFonts w:cstheme="minorHAnsi"/>
         </w:rPr>
-        <w:t xml:space="preserve">The objective of this study is to analyse the eye gaze data of participants while they view three static images. One of the images is a standard income statement displaying fictitious data, while the other two images present the same data but in the form of visualizations. </w:t>
+        <w:t>The objective of this study is to analyse the eye gaze data of participants while they view three static images. One of the images is a standard income statement displaying fictitious data, while the other two images present the same data but in the form of visuali</w:t>
+      </w:r>
+      <w:r>
+        <w:rPr>
+          <w:rFonts w:cstheme="minorHAnsi"/>
+        </w:rPr>
+        <w:t>s</w:t>
+      </w:r>
+      <w:r>
+        <w:rPr>
+          <w:rFonts w:cstheme="minorHAnsi"/>
+        </w:rPr>
+        <w:t xml:space="preserve">ations. </w:t>
       </w:r>
     </w:p>
     <w:p>
@@ -527,21 +539,21 @@
         <w:rPr>
           <w:rFonts w:cstheme="minorHAnsi"/>
         </w:rPr>
-        <w:t xml:space="preserve"> Through analysis of the gathered data, the aim is to establish guidelines that can be employed by future users.</w:t>
-      </w:r>
-    </w:p>
-    <w:p>
-      <w:pPr>
-        <w:jc w:val="both"/>
-        <w:rPr>
-          <w:rFonts w:cstheme="minorHAnsi"/>
-        </w:rPr>
-      </w:pPr>
-      <w:r>
-        <w:rPr>
-          <w:rFonts w:cstheme="minorHAnsi"/>
-        </w:rPr>
-        <w:t>Alongside this analysis, the study aims to establish guidelines for financial reporting, particularly concerning income statements, in order to enhance comprehension and retention of information.</w:t>
+        <w:t xml:space="preserve"> </w:t>
+      </w:r>
+    </w:p>
+    <w:p>
+      <w:pPr>
+        <w:jc w:val="both"/>
+        <w:rPr>
+          <w:rFonts w:cstheme="minorHAnsi"/>
+        </w:rPr>
+      </w:pPr>
+      <w:r>
+        <w:rPr>
+          <w:rFonts w:cstheme="minorHAnsi"/>
+        </w:rPr>
+        <w:t>With the main objective of this study being to analyse and compare the collected data, the study also aims to establish a set of guidelines for financial reporting, specifically focusing on income statements. These guidelines are intended to improve the understanding and retention of information for users reading the information.</w:t>
       </w:r>
     </w:p>
     <w:p>
@@ -589,7 +601,19 @@
         <w:rPr>
           <w:rFonts w:cstheme="minorHAnsi"/>
         </w:rPr>
-        <w:t>The primary objective of this study is to examine and compare the eye gaze patterns between novices and experts when viewing financial data presented through data visualisations. The research aims to generate guidelines for the creation of effective data visuals. To accomplish this, the study will analyse the eye gaze data of participants as they view three distinct data visualisations: one in the form of a standard table for an income statement and two others that present the same data in a visualized format.</w:t>
+        <w:t>The primary objective of this study is to examine and compare the eye gaze patterns between novices and experts when viewing financial data presented through data visualisations. The research aims to generate guidelines for the creation of effective data visuals. To accomplish this, the study will analyse the eye gaze data of participants as they view three distinct data visualisations: one in the form of a standard table for an income statement and two others that present the same data in a visuali</w:t>
+      </w:r>
+      <w:r>
+        <w:rPr>
+          <w:rFonts w:cstheme="minorHAnsi"/>
+        </w:rPr>
+        <w:t>s</w:t>
+      </w:r>
+      <w:r>
+        <w:rPr>
+          <w:rFonts w:cstheme="minorHAnsi"/>
+        </w:rPr>
+        <w:t>ed format.</w:t>
       </w:r>
     </w:p>
     <w:p>
@@ -768,40 +792,60 @@
         <w:rPr>
           <w:rFonts w:cstheme="minorHAnsi"/>
         </w:rPr>
-        <w:t xml:space="preserve"> which studied the ocular behaviour of pilots</w:t>
-      </w:r>
-      <w:r>
-        <w:rPr>
-          <w:rFonts w:cstheme="minorHAnsi"/>
-        </w:rPr>
-        <w:t>,</w:t>
-      </w:r>
-      <w:r>
-        <w:rPr>
-          <w:rFonts w:cstheme="minorHAnsi"/>
-        </w:rPr>
-        <w:t xml:space="preserve"> determined that pilots with higher levels of expertise would spend less time on each fixation but return to those regions of interests more frequently. This suggests that the experts are more efficient at perceiving the information provided to them. </w:t>
-      </w:r>
-    </w:p>
-    <w:p>
-      <w:pPr>
-        <w:jc w:val="both"/>
-        <w:rPr>
-          <w:rFonts w:cstheme="minorHAnsi"/>
-        </w:rPr>
-      </w:pPr>
-      <w:r>
-        <w:rPr>
-          <w:rFonts w:cstheme="minorHAnsi"/>
-        </w:rPr>
-        <w:t xml:space="preserve">With this in mind, the hypothesis of this study is that individuals with high levels of expertise both in financial data and data visualisations will be able to understand and obtain data from a traditional income statement at a faster rate, whereas those with less experience will take longer to obtain this </w:t>
+        <w:t xml:space="preserve"> which studied the </w:t>
+      </w:r>
+      <w:r>
+        <w:rPr>
+          <w:rFonts w:cstheme="minorHAnsi"/>
+        </w:rPr>
+        <w:t>visual scanning strategies</w:t>
+      </w:r>
+      <w:r>
+        <w:rPr>
+          <w:rFonts w:cstheme="minorHAnsi"/>
+        </w:rPr>
+        <w:t xml:space="preserve"> of pilots determined that pilots with higher levels of expertise would spend less time on each fixation but return to those regions of interests more frequently. This suggests that the experts are more efficient at perceiving the information provided to them. </w:t>
+      </w:r>
+    </w:p>
+    <w:p>
+      <w:pPr>
+        <w:jc w:val="both"/>
+        <w:rPr>
+          <w:rFonts w:cstheme="minorHAnsi"/>
+        </w:rPr>
+      </w:pPr>
+      <w:proofErr w:type="gramStart"/>
+      <w:r>
+        <w:rPr>
+          <w:rFonts w:cstheme="minorHAnsi"/>
+        </w:rPr>
+        <w:t>With this in mind, the</w:t>
+      </w:r>
+      <w:proofErr w:type="gramEnd"/>
+      <w:r>
+        <w:rPr>
+          <w:rFonts w:cstheme="minorHAnsi"/>
+        </w:rPr>
+        <w:t xml:space="preserve"> hypothesis of this study is that individuals with high levels of expertise both in financial data and data visualisations will be able to understand and obtain data from a traditional </w:t>
       </w:r>
       <w:r>
         <w:rPr>
           <w:rFonts w:cstheme="minorHAnsi"/>
         </w:rPr>
         <w:lastRenderedPageBreak/>
-        <w:t>information.</w:t>
+        <w:t xml:space="preserve">income statement at a faster rate, whereas </w:t>
+      </w:r>
+      <w:r>
+        <w:rPr>
+          <w:rFonts w:cstheme="minorHAnsi"/>
+        </w:rPr>
+        <w:t>participants</w:t>
+      </w:r>
+      <w:r>
+        <w:rPr>
+          <w:rFonts w:cstheme="minorHAnsi"/>
+        </w:rPr>
+        <w:t xml:space="preserve"> with less experience will take longer to obtain this information.</w:t>
       </w:r>
       <w:r>
         <w:rPr>
@@ -1046,33 +1090,29 @@
         <w:rPr>
           <w:rFonts w:cstheme="minorHAnsi"/>
         </w:rPr>
-        <w:t>Draw conclusions from analysis and gaze data</w:t>
-      </w:r>
-    </w:p>
-    <w:p>
-      <w:pPr>
-        <w:jc w:val="both"/>
-        <w:rPr>
-          <w:rFonts w:cstheme="minorHAnsi"/>
-        </w:rPr>
-      </w:pPr>
-      <w:r>
-        <w:rPr>
-          <w:rFonts w:cstheme="minorHAnsi"/>
-        </w:rPr>
-        <w:t>If the study progresses as intended, an added objective is to develop guidelines for creating impactful data visuali</w:t>
-      </w:r>
-      <w:r>
-        <w:rPr>
-          <w:rFonts w:cstheme="minorHAnsi"/>
-        </w:rPr>
-        <w:t>s</w:t>
-      </w:r>
-      <w:r>
-        <w:rPr>
-          <w:rFonts w:cstheme="minorHAnsi"/>
-        </w:rPr>
-        <w:t>ations specifically tailored to income statements.</w:t>
+        <w:t xml:space="preserve">Draw conclusions from analysis and gaze </w:t>
+      </w:r>
+      <w:proofErr w:type="gramStart"/>
+      <w:r>
+        <w:rPr>
+          <w:rFonts w:cstheme="minorHAnsi"/>
+        </w:rPr>
+        <w:t>data</w:t>
+      </w:r>
+      <w:proofErr w:type="gramEnd"/>
+    </w:p>
+    <w:p>
+      <w:pPr>
+        <w:jc w:val="both"/>
+        <w:rPr>
+          <w:rFonts w:cstheme="minorHAnsi"/>
+        </w:rPr>
+      </w:pPr>
+      <w:r>
+        <w:rPr>
+          <w:rFonts w:cstheme="minorHAnsi"/>
+        </w:rPr>
+        <w:t>If the study progresses as intended, an added objective is to develop guidelines for creating impactful data visualisations specifically tailored to income statements.</w:t>
       </w:r>
     </w:p>
     <w:p>
@@ -1105,83 +1145,35 @@
         <w:rPr>
           <w:rFonts w:cstheme="minorHAnsi"/>
         </w:rPr>
-        <w:t>Initially, the study had a broad scope with no specific field of focus. However, due to the increasing adherence to financial and accounting standards, the decision was made to narrow the investigation to financial data. Specifically, the study will delve into the visuali</w:t>
-      </w:r>
-      <w:r>
-        <w:rPr>
-          <w:rFonts w:cstheme="minorHAnsi"/>
-        </w:rPr>
-        <w:t>s</w:t>
-      </w:r>
-      <w:r>
-        <w:rPr>
-          <w:rFonts w:cstheme="minorHAnsi"/>
-        </w:rPr>
-        <w:t>ation of income statements as a focal point.</w:t>
-      </w:r>
-    </w:p>
-    <w:p>
-      <w:pPr>
-        <w:jc w:val="both"/>
-        <w:rPr>
-          <w:rFonts w:cstheme="minorHAnsi"/>
-        </w:rPr>
-      </w:pPr>
-      <w:r>
-        <w:rPr>
-          <w:rFonts w:cstheme="minorHAnsi"/>
-        </w:rPr>
-        <w:t>Preliminary research has been conducted in the field of financial data visuali</w:t>
-      </w:r>
-      <w:r>
-        <w:rPr>
-          <w:rFonts w:cstheme="minorHAnsi"/>
-        </w:rPr>
-        <w:t>s</w:t>
-      </w:r>
-      <w:r>
-        <w:rPr>
-          <w:rFonts w:cstheme="minorHAnsi"/>
-        </w:rPr>
-        <w:t>ation, focusing on gathering existing studies and their findings. As the study advances, additional research will be undertaken to enhance our understanding in this domain.</w:t>
-      </w:r>
-    </w:p>
-    <w:p>
-      <w:pPr>
-        <w:jc w:val="both"/>
-        <w:rPr>
-          <w:rFonts w:cstheme="minorHAnsi"/>
-        </w:rPr>
-      </w:pPr>
-      <w:r>
-        <w:rPr>
-          <w:rFonts w:cstheme="minorHAnsi"/>
-        </w:rPr>
-        <w:t xml:space="preserve">The study will </w:t>
-      </w:r>
-      <w:r>
-        <w:rPr>
-          <w:rFonts w:cstheme="minorHAnsi"/>
-        </w:rPr>
-        <w:t>aim to follow</w:t>
-      </w:r>
-      <w:r>
-        <w:rPr>
-          <w:rFonts w:cstheme="minorHAnsi"/>
-        </w:rPr>
-        <w:t xml:space="preserve"> the guidelines and recommendations </w:t>
-      </w:r>
-      <w:r>
-        <w:rPr>
-          <w:rFonts w:cstheme="minorHAnsi"/>
-        </w:rPr>
-        <w:t>set out</w:t>
-      </w:r>
-      <w:r>
-        <w:rPr>
-          <w:rFonts w:cstheme="minorHAnsi"/>
-        </w:rPr>
-        <w:t xml:space="preserve"> by the Nielsen Norman Group in their publication on "How to Conduct </w:t>
+        <w:t>Initially, the study had a broad scope with no specific field of focus. However, due to the increasing adherence to financial and accounting standards, the decision was made to narrow the investigation to financial data. Specifically, the study will delve into the visualisation of income statements as a focal point.</w:t>
+      </w:r>
+    </w:p>
+    <w:p>
+      <w:pPr>
+        <w:jc w:val="both"/>
+        <w:rPr>
+          <w:rFonts w:cstheme="minorHAnsi"/>
+        </w:rPr>
+      </w:pPr>
+      <w:r>
+        <w:rPr>
+          <w:rFonts w:cstheme="minorHAnsi"/>
+        </w:rPr>
+        <w:t>Preliminary research has been conducted in the field of financial data visualisation, focusing on gathering existing studies and their findings. As the study advances, additional research will be undertaken to enhance our understanding in this domain.</w:t>
+      </w:r>
+    </w:p>
+    <w:p>
+      <w:pPr>
+        <w:jc w:val="both"/>
+        <w:rPr>
+          <w:rFonts w:cstheme="minorHAnsi"/>
+        </w:rPr>
+      </w:pPr>
+      <w:r>
+        <w:rPr>
+          <w:rFonts w:cstheme="minorHAnsi"/>
+        </w:rPr>
+        <w:t xml:space="preserve">The study will aim to follow the guidelines and recommendations set out by the Nielsen Norman Group in their publication on "How to Conduct </w:t>
       </w:r>
       <w:proofErr w:type="spellStart"/>
       <w:r>
@@ -1195,13 +1187,7 @@
         <w:rPr>
           <w:rFonts w:cstheme="minorHAnsi"/>
         </w:rPr>
-        <w:t xml:space="preserve"> Studies"</w:t>
-      </w:r>
-      <w:r>
-        <w:rPr>
-          <w:rFonts w:cstheme="minorHAnsi"/>
-        </w:rPr>
-        <w:t xml:space="preserve"> </w:t>
+        <w:t xml:space="preserve"> Studies" </w:t>
       </w:r>
       <w:sdt>
         <w:sdtPr>
@@ -1249,25 +1235,7 @@
         <w:rPr>
           <w:rFonts w:cstheme="minorHAnsi"/>
         </w:rPr>
-        <w:t xml:space="preserve">. </w:t>
-      </w:r>
-      <w:r>
-        <w:rPr>
-          <w:rFonts w:cstheme="minorHAnsi"/>
-        </w:rPr>
-        <w:t xml:space="preserve">Specifically, the focus will be on sections 2 and 7 of the </w:t>
-      </w:r>
-      <w:r>
-        <w:rPr>
-          <w:rFonts w:cstheme="minorHAnsi"/>
-        </w:rPr>
-        <w:t>report</w:t>
-      </w:r>
-      <w:r>
-        <w:rPr>
-          <w:rFonts w:cstheme="minorHAnsi"/>
-        </w:rPr>
-        <w:t>, namely "</w:t>
+        <w:t>. Specifically, the focus will be on sections 2 and 7 of the report, namely "</w:t>
       </w:r>
       <w:proofErr w:type="spellStart"/>
       <w:r>
@@ -1281,57 +1249,35 @@
         <w:rPr>
           <w:rFonts w:cstheme="minorHAnsi"/>
         </w:rPr>
-        <w:t xml:space="preserve"> Method Tips" and "Beginning the Session and Calibrating the User's Eyes" respectively. These sections provide valuable insights and best practices for establishing an optimal environment during an eye</w:t>
-      </w:r>
-      <w:r>
-        <w:rPr>
-          <w:rFonts w:cstheme="minorHAnsi"/>
-        </w:rPr>
-        <w:t xml:space="preserve"> </w:t>
-      </w:r>
-      <w:r>
-        <w:rPr>
-          <w:rFonts w:cstheme="minorHAnsi"/>
-        </w:rPr>
-        <w:t>tracking study. By implementing these guidelines, it is anticipated that a consistent and replicable working environment will be created, leading to reliable and consistent outcomes.</w:t>
-      </w:r>
-    </w:p>
-    <w:p>
-      <w:pPr>
-        <w:jc w:val="both"/>
-        <w:rPr>
-          <w:rFonts w:cstheme="minorHAnsi"/>
-        </w:rPr>
-      </w:pPr>
-      <w:r>
-        <w:rPr>
-          <w:rFonts w:cstheme="minorHAnsi"/>
-        </w:rPr>
-        <w:t xml:space="preserve">The study will </w:t>
-      </w:r>
-      <w:r>
-        <w:rPr>
-          <w:rFonts w:cstheme="minorHAnsi"/>
-        </w:rPr>
-        <w:t>use</w:t>
-      </w:r>
-      <w:r>
-        <w:rPr>
-          <w:rFonts w:cstheme="minorHAnsi"/>
-        </w:rPr>
-        <w:t xml:space="preserve"> the Tobii X2-30 eye tracker as the chosen equipment, ensuring consistent and reliable results throughout the research. To control the eye tracker, a modified version of the python </w:t>
-      </w:r>
-      <w:r>
-        <w:rPr>
-          <w:rFonts w:cstheme="minorHAnsi"/>
-        </w:rPr>
-        <w:t>set up code</w:t>
-      </w:r>
-      <w:r>
-        <w:rPr>
-          <w:rFonts w:cstheme="minorHAnsi"/>
-        </w:rPr>
-        <w:t xml:space="preserve"> provided in the SDK setup page </w:t>
+        <w:t xml:space="preserve"> Method Tips" and "Beginning the Session and Calibrating the User's Eyes" respectively. These sections provide valuable insights and best practices for establishing an optimal environment during an eye tracking study. </w:t>
+      </w:r>
+      <w:proofErr w:type="gramStart"/>
+      <w:r>
+        <w:rPr>
+          <w:rFonts w:cstheme="minorHAnsi"/>
+        </w:rPr>
+        <w:t>By implementing these guidelines, it</w:t>
+      </w:r>
+      <w:proofErr w:type="gramEnd"/>
+      <w:r>
+        <w:rPr>
+          <w:rFonts w:cstheme="minorHAnsi"/>
+        </w:rPr>
+        <w:t xml:space="preserve"> is anticipated that a consistent and replicable working environment will be created, leading to reliable and consistent outcomes.</w:t>
+      </w:r>
+    </w:p>
+    <w:p>
+      <w:pPr>
+        <w:jc w:val="both"/>
+        <w:rPr>
+          <w:rFonts w:cstheme="minorHAnsi"/>
+        </w:rPr>
+      </w:pPr>
+      <w:r>
+        <w:rPr>
+          <w:rFonts w:cstheme="minorHAnsi"/>
+        </w:rPr>
+        <w:t xml:space="preserve">The study will use the Tobii X2-30 eye tracker as the chosen equipment, ensuring consistent and reliable results throughout the research. To control the eye tracker, a modified version of the python set up code provided in the SDK setup page </w:t>
       </w:r>
       <w:sdt>
         <w:sdtPr>
@@ -1379,19 +1325,7 @@
         <w:rPr>
           <w:rFonts w:cstheme="minorHAnsi"/>
         </w:rPr>
-        <w:t xml:space="preserve"> will be </w:t>
-      </w:r>
-      <w:r>
-        <w:rPr>
-          <w:rFonts w:cstheme="minorHAnsi"/>
-        </w:rPr>
-        <w:t>used</w:t>
-      </w:r>
-      <w:r>
-        <w:rPr>
-          <w:rFonts w:cstheme="minorHAnsi"/>
-        </w:rPr>
-        <w:t>.</w:t>
+        <w:t xml:space="preserve"> will be used.</w:t>
       </w:r>
       <w:r>
         <w:rPr>
@@ -1449,55 +1383,7 @@
         <w:rPr>
           <w:rFonts w:cstheme="minorHAnsi"/>
         </w:rPr>
-        <w:t xml:space="preserve"> currently</w:t>
-      </w:r>
-      <w:r>
-        <w:rPr>
-          <w:rFonts w:cstheme="minorHAnsi"/>
-        </w:rPr>
-        <w:t xml:space="preserve"> activates the tracker, collects data for a </w:t>
-      </w:r>
-      <w:r>
-        <w:rPr>
-          <w:rFonts w:cstheme="minorHAnsi"/>
-        </w:rPr>
-        <w:t>period</w:t>
-      </w:r>
-      <w:r>
-        <w:rPr>
-          <w:rFonts w:cstheme="minorHAnsi"/>
-        </w:rPr>
-        <w:t xml:space="preserve"> of 30 seconds, and then deactivates it. </w:t>
-      </w:r>
-      <w:r>
-        <w:rPr>
-          <w:rFonts w:cstheme="minorHAnsi"/>
-        </w:rPr>
-        <w:t>Updates made to the code</w:t>
-      </w:r>
-      <w:r>
-        <w:rPr>
-          <w:rFonts w:cstheme="minorHAnsi"/>
-        </w:rPr>
-        <w:t xml:space="preserve"> will include </w:t>
-      </w:r>
-      <w:r>
-        <w:rPr>
-          <w:rFonts w:cstheme="minorHAnsi"/>
-        </w:rPr>
-        <w:t>starting</w:t>
-      </w:r>
-      <w:r>
-        <w:rPr>
-          <w:rFonts w:cstheme="minorHAnsi"/>
-        </w:rPr>
-        <w:t xml:space="preserve"> the tracker when a specific key is pressed on the keyboard and allowing it to be deactivated once the experiment is completed. Additionally, the existing code contains functionality to save the gathered data to a CSV file</w:t>
-      </w:r>
-      <w:r>
-        <w:rPr>
-          <w:rFonts w:cstheme="minorHAnsi"/>
-        </w:rPr>
-        <w:t>.</w:t>
+        <w:t xml:space="preserve"> currently activates the tracker, collects data for a period of 30 seconds, and then deactivates it. Updates made to the code will include starting the tracker when a specific key is pressed on the keyboard and allowing it to be deactivated once the experiment is completed. Additionally, the existing code contains functionality to save the gathered data to a CSV file.</w:t>
       </w:r>
       <w:r>
         <w:rPr>
@@ -1536,6 +1422,52 @@
         <w:rPr>
           <w:rFonts w:cstheme="minorHAnsi"/>
         </w:rPr>
+        <w:t xml:space="preserve">This experiment will involve participants from diverse backgrounds, </w:t>
+      </w:r>
+      <w:r>
+        <w:rPr>
+          <w:rFonts w:cstheme="minorHAnsi"/>
+        </w:rPr>
+        <w:t>ranging from</w:t>
+      </w:r>
+      <w:r>
+        <w:rPr>
+          <w:rFonts w:cstheme="minorHAnsi"/>
+        </w:rPr>
+        <w:t xml:space="preserve"> university students and individuals currently employed in the field of finance. Their expertise levels in finance will be documented to enable comparisons between participants with varying levels of experience. Additionally, we will gather high-level demographic information, such as gender and ethnicity, to ensure the participant sample represents a wide range of demographics and reflects the broader population. This data collection approach will contribute to a more robust analysis</w:t>
+      </w:r>
+      <w:r>
+        <w:rPr>
+          <w:rFonts w:cstheme="minorHAnsi"/>
+        </w:rPr>
+        <w:t xml:space="preserve"> more representative of the </w:t>
+      </w:r>
+      <w:proofErr w:type="gramStart"/>
+      <w:r>
+        <w:rPr>
+          <w:rFonts w:cstheme="minorHAnsi"/>
+        </w:rPr>
+        <w:t>general public</w:t>
+      </w:r>
+      <w:proofErr w:type="gramEnd"/>
+      <w:r>
+        <w:rPr>
+          <w:rFonts w:cstheme="minorHAnsi"/>
+        </w:rPr>
+        <w:t>.</w:t>
+      </w:r>
+    </w:p>
+    <w:p>
+      <w:pPr>
+        <w:jc w:val="both"/>
+        <w:rPr>
+          <w:rFonts w:cstheme="minorHAnsi"/>
+        </w:rPr>
+      </w:pPr>
+      <w:r>
+        <w:rPr>
+          <w:rFonts w:cstheme="minorHAnsi"/>
+        </w:rPr>
         <w:t>The data</w:t>
       </w:r>
       <w:r>
@@ -1568,19 +1500,7 @@
         <w:rPr>
           <w:rFonts w:cstheme="minorHAnsi"/>
         </w:rPr>
-        <w:t>Furthermore, this approach will assist with the analysis by allowing</w:t>
-      </w:r>
-      <w:r>
-        <w:rPr>
-          <w:rFonts w:cstheme="minorHAnsi"/>
-        </w:rPr>
-        <w:t xml:space="preserve"> a comparison of gaze patterns between participants without prior finance experience and a baseline group of individuals with finance expertise</w:t>
-      </w:r>
-      <w:r>
-        <w:rPr>
-          <w:rFonts w:cstheme="minorHAnsi"/>
-        </w:rPr>
-        <w:t>. On top of this, the data gathered can be comparted to the information presented in the other two visualisations which will allow for more comprehensive insights which will allow for more effective guidelines.</w:t>
+        <w:t>Furthermore, this approach will assist with the analysis by allowing a comparison of gaze patterns between participants without prior finance experience and a baseline group of individuals with finance expertise. On top of this, the data gathered can be comparted to the information presented in the other two visualisations which will allow for more comprehensive insights which will allow for more effective guidelines.</w:t>
       </w:r>
     </w:p>
     <w:p>
@@ -1805,19 +1725,7 @@
         <w:rPr>
           <w:rFonts w:cstheme="minorHAnsi"/>
         </w:rPr>
-        <w:t>Similarly, the research phase is designed to overlap with the data gathering phase</w:t>
-      </w:r>
-      <w:r>
-        <w:rPr>
-          <w:rFonts w:cstheme="minorHAnsi"/>
-        </w:rPr>
-        <w:t xml:space="preserve">. </w:t>
-      </w:r>
-      <w:r>
-        <w:rPr>
-          <w:rFonts w:cstheme="minorHAnsi"/>
-        </w:rPr>
-        <w:t>This overlap is driven by the same rationale applied to the research phase, allowing for continuous exploration and investigation during the data collection process.</w:t>
+        <w:t>Similarly, the research phase is designed to overlap with the data gathering phase. This overlap is driven by the same rationale applied to the research phase, allowing for continuous exploration and investigation during the data collection process.</w:t>
       </w:r>
     </w:p>
     <w:p>
@@ -1833,38 +1741,6 @@
         </w:rPr>
         <w:t>Finally, the data analysis phase will allow for the evaluation of the data gathered during the previous phase. The plan is to extract meaningful insight from the data and using this insight, create guidelines which will allow for future users to create data visualisations which will covey the information in a way that will appeal to a larger audience, not just people with expertise in financial data.</w:t>
       </w:r>
-    </w:p>
-    <w:p>
-      <w:pPr>
-        <w:jc w:val="both"/>
-        <w:rPr>
-          <w:rFonts w:cstheme="minorHAnsi"/>
-        </w:rPr>
-      </w:pPr>
-    </w:p>
-    <w:p>
-      <w:pPr>
-        <w:jc w:val="both"/>
-        <w:rPr>
-          <w:rFonts w:cstheme="minorHAnsi"/>
-        </w:rPr>
-      </w:pPr>
-    </w:p>
-    <w:p>
-      <w:pPr>
-        <w:jc w:val="both"/>
-        <w:rPr>
-          <w:rFonts w:cstheme="minorHAnsi"/>
-        </w:rPr>
-      </w:pPr>
-    </w:p>
-    <w:p>
-      <w:pPr>
-        <w:jc w:val="both"/>
-        <w:rPr>
-          <w:rFonts w:cstheme="minorHAnsi"/>
-        </w:rPr>
-      </w:pPr>
     </w:p>
     <w:p>
       <w:pPr>
@@ -1997,7 +1873,7 @@
               </w:tblGrid>
               <w:tr>
                 <w:trPr>
-                  <w:divId w:val="894003175"/>
+                  <w:divId w:val="1347907337"/>
                   <w:tblCellSpacing w:w="15" w:type="dxa"/>
                 </w:trPr>
                 <w:tc>
@@ -2047,7 +1923,7 @@
               </w:tr>
               <w:tr>
                 <w:trPr>
-                  <w:divId w:val="894003175"/>
+                  <w:divId w:val="1347907337"/>
                   <w:tblCellSpacing w:w="15" w:type="dxa"/>
                 </w:trPr>
                 <w:tc>
@@ -2086,14 +1962,14 @@
                       <w:rPr>
                         <w:noProof/>
                       </w:rPr>
-                      <w:t>J. Rowan, “Data Visualization: Why a Picture Can Be Worth a Thousand Clicks,” The Wall Street Journal, 17 11 2017. [Online]. Available: https://deloitte.wsj.com/articles/data-visualization-why-a-picture-can-be-worth-a-thousand-clicks-1510894925. [Accessed 06 2023].</w:t>
+                      <w:t>J. Rowan, “Data Visualization: Why a Picture Can Be Worth a Thousand Clicks,” The Wall Street Journal/Deloitte, 17 11 2017. [Online]. Available: https://deloitte.wsj.com/articles/data-visualization-why-a-picture-can-be-worth-a-thousand-clicks-1510894925. [Accessed 06 2023].</w:t>
                     </w:r>
                   </w:p>
                 </w:tc>
               </w:tr>
               <w:tr>
                 <w:trPr>
-                  <w:divId w:val="894003175"/>
+                  <w:divId w:val="1347907337"/>
                   <w:tblCellSpacing w:w="15" w:type="dxa"/>
                 </w:trPr>
                 <w:tc>
@@ -2139,7 +2015,7 @@
               </w:tr>
               <w:tr>
                 <w:trPr>
-                  <w:divId w:val="894003175"/>
+                  <w:divId w:val="1347907337"/>
                   <w:tblCellSpacing w:w="15" w:type="dxa"/>
                 </w:trPr>
                 <w:tc>
@@ -2185,7 +2061,7 @@
               </w:tr>
               <w:tr>
                 <w:trPr>
-                  <w:divId w:val="894003175"/>
+                  <w:divId w:val="1347907337"/>
                   <w:tblCellSpacing w:w="15" w:type="dxa"/>
                 </w:trPr>
                 <w:tc>
@@ -2231,7 +2107,7 @@
               </w:tr>
               <w:tr>
                 <w:trPr>
-                  <w:divId w:val="894003175"/>
+                  <w:divId w:val="1347907337"/>
                   <w:tblCellSpacing w:w="15" w:type="dxa"/>
                 </w:trPr>
                 <w:tc>
@@ -2278,7 +2154,7 @@
             </w:tbl>
             <w:p>
               <w:pPr>
-                <w:divId w:val="894003175"/>
+                <w:divId w:val="1347907337"/>
                 <w:rPr>
                   <w:rFonts w:eastAsia="Times New Roman"/>
                   <w:noProof/>
@@ -2460,24 +2336,14 @@
                             <w:r>
                               <w:t xml:space="preserve">Figure </w:t>
                             </w:r>
-                            <w:r>
-                              <w:fldChar w:fldCharType="begin"/>
-                            </w:r>
-                            <w:r>
-                              <w:instrText xml:space="preserve"> SEQ Figure \* ARABIC </w:instrText>
-                            </w:r>
-                            <w:r>
-                              <w:fldChar w:fldCharType="separate"/>
-                            </w:r>
-                            <w:r>
-                              <w:rPr>
-                                <w:noProof/>
-                              </w:rPr>
-                              <w:t>1</w:t>
-                            </w:r>
-                            <w:r>
-                              <w:fldChar w:fldCharType="end"/>
-                            </w:r>
+                            <w:fldSimple w:instr=" SEQ Figure \* ARABIC ">
+                              <w:r>
+                                <w:rPr>
+                                  <w:noProof/>
+                                </w:rPr>
+                                <w:t>1</w:t>
+                              </w:r>
+                            </w:fldSimple>
                             <w:r>
                               <w:t xml:space="preserve"> Project Plan</w:t>
                             </w:r>
@@ -2516,24 +2382,14 @@
                       <w:r>
                         <w:t xml:space="preserve">Figure </w:t>
                       </w:r>
-                      <w:r>
-                        <w:fldChar w:fldCharType="begin"/>
-                      </w:r>
-                      <w:r>
-                        <w:instrText xml:space="preserve"> SEQ Figure \* ARABIC </w:instrText>
-                      </w:r>
-                      <w:r>
-                        <w:fldChar w:fldCharType="separate"/>
-                      </w:r>
-                      <w:r>
-                        <w:rPr>
-                          <w:noProof/>
-                        </w:rPr>
-                        <w:t>1</w:t>
-                      </w:r>
-                      <w:r>
-                        <w:fldChar w:fldCharType="end"/>
-                      </w:r>
+                      <w:fldSimple w:instr=" SEQ Figure \* ARABIC ">
+                        <w:r>
+                          <w:rPr>
+                            <w:noProof/>
+                          </w:rPr>
+                          <w:t>1</w:t>
+                        </w:r>
+                      </w:fldSimple>
                       <w:r>
                         <w:t xml:space="preserve"> Project Plan</w:t>
                       </w:r>
@@ -2940,7 +2796,7 @@
         </w:trPr>
         <w:tc>
           <w:tcPr>
-            <w:tcW w:w="9496" w:type="dxa"/>
+            <w:tcW w:w="9497" w:type="dxa"/>
             <w:gridSpan w:val="2"/>
             <w:tcBorders>
               <w:top w:val="single" w:sz="4" w:space="0" w:color="000000"/>
@@ -2979,7 +2835,7 @@
         </w:trPr>
         <w:tc>
           <w:tcPr>
-            <w:tcW w:w="9496" w:type="dxa"/>
+            <w:tcW w:w="9497" w:type="dxa"/>
             <w:gridSpan w:val="2"/>
             <w:tcBorders>
               <w:top w:val="single" w:sz="4" w:space="0" w:color="000000"/>
@@ -3009,7 +2865,25 @@
                 <w:sz w:val="22"/>
                 <w:szCs w:val="22"/>
               </w:rPr>
-              <w:t>Compare the ocular behaviour of novices and visualization experts</w:t>
+              <w:t>Compare the ocular behaviour of novices and visuali</w:t>
+            </w:r>
+            <w:r>
+              <w:rPr>
+                <w:rFonts w:ascii="Arial" w:eastAsia="Arial" w:hAnsi="Arial" w:cs="Arial"/>
+                <w:iCs/>
+                <w:sz w:val="22"/>
+                <w:szCs w:val="22"/>
+              </w:rPr>
+              <w:t>s</w:t>
+            </w:r>
+            <w:r>
+              <w:rPr>
+                <w:rFonts w:ascii="Arial" w:eastAsia="Arial" w:hAnsi="Arial" w:cs="Arial"/>
+                <w:iCs/>
+                <w:sz w:val="22"/>
+                <w:szCs w:val="22"/>
+              </w:rPr>
+              <w:t>ation experts</w:t>
             </w:r>
           </w:p>
         </w:tc>
@@ -3020,7 +2894,7 @@
         </w:trPr>
         <w:tc>
           <w:tcPr>
-            <w:tcW w:w="9496" w:type="dxa"/>
+            <w:tcW w:w="9497" w:type="dxa"/>
             <w:gridSpan w:val="2"/>
             <w:tcBorders>
               <w:top w:val="single" w:sz="4" w:space="0" w:color="000000"/>
@@ -3059,7 +2933,7 @@
         </w:trPr>
         <w:tc>
           <w:tcPr>
-            <w:tcW w:w="9496" w:type="dxa"/>
+            <w:tcW w:w="9497" w:type="dxa"/>
             <w:gridSpan w:val="2"/>
             <w:tcBorders>
               <w:top w:val="single" w:sz="4" w:space="0" w:color="000000"/>
@@ -3217,7 +3091,25 @@
                 <w:sz w:val="22"/>
                 <w:szCs w:val="22"/>
               </w:rPr>
-              <w:t>ation and financial data. Additionally, a post-study survey will be conducted to assess the usefulness of data visualization for understanding income statements.</w:t>
+              <w:t>ation and financial data. Additionally, a post-study survey will be conducted to assess the usefulness of data visuali</w:t>
+            </w:r>
+            <w:r>
+              <w:rPr>
+                <w:rFonts w:ascii="Arial" w:eastAsia="Arial" w:hAnsi="Arial" w:cs="Arial"/>
+                <w:iCs/>
+                <w:sz w:val="22"/>
+                <w:szCs w:val="22"/>
+              </w:rPr>
+              <w:t>s</w:t>
+            </w:r>
+            <w:r>
+              <w:rPr>
+                <w:rFonts w:ascii="Arial" w:eastAsia="Arial" w:hAnsi="Arial" w:cs="Arial"/>
+                <w:iCs/>
+                <w:sz w:val="22"/>
+                <w:szCs w:val="22"/>
+              </w:rPr>
+              <w:t>ation for understanding income statements.</w:t>
             </w:r>
           </w:p>
           <w:p>
@@ -3266,7 +3158,27 @@
                 <w:sz w:val="22"/>
                 <w:szCs w:val="22"/>
               </w:rPr>
-              <w:t>The eye gaze data collected during the experiment will consist of x and y coordinates for each eye, recorded as tuples. This means that for every position the participant looks at, there will be four data points in total: two tuples for each eye. The Tobii X2-30 eye tracker used in this study has a sampling rate of 30 Hz, meaning that 30 data points will be collected every second. As the experiment duration is limited to 1 minute, a maximum of 1800 data points will be generated for each run.</w:t>
+              <w:t xml:space="preserve">The eye gaze data collected during the experiment will consist of x and y coordinates for each eye, recorded as tuples. This means that for every position the participant looks at, there will be four data points in total: two tuples for each eye. The Tobii X2-30 eye tracker used in this study has a sampling rate of 30 Hz, meaning that 30 data points will be collected every second. As the experiment duration is limited to </w:t>
+            </w:r>
+            <w:r>
+              <w:rPr>
+                <w:rFonts w:ascii="Arial" w:eastAsia="Arial" w:hAnsi="Arial" w:cs="Arial"/>
+                <w:iCs/>
+                <w:color w:val="141413"/>
+                <w:sz w:val="22"/>
+                <w:szCs w:val="22"/>
+              </w:rPr>
+              <w:t xml:space="preserve">a maximum of </w:t>
+            </w:r>
+            <w:r>
+              <w:rPr>
+                <w:rFonts w:ascii="Arial" w:eastAsia="Arial" w:hAnsi="Arial" w:cs="Arial"/>
+                <w:iCs/>
+                <w:color w:val="141413"/>
+                <w:sz w:val="22"/>
+                <w:szCs w:val="22"/>
+              </w:rPr>
+              <w:t>1 minute, a maximum of 1800 data points will be generated for each run.</w:t>
             </w:r>
           </w:p>
           <w:p>
@@ -3287,7 +3199,7 @@
         </w:trPr>
         <w:tc>
           <w:tcPr>
-            <w:tcW w:w="9496" w:type="dxa"/>
+            <w:tcW w:w="9497" w:type="dxa"/>
             <w:gridSpan w:val="2"/>
             <w:tcBorders>
               <w:top w:val="single" w:sz="4" w:space="0" w:color="000000"/>
@@ -3326,7 +3238,7 @@
         </w:trPr>
         <w:tc>
           <w:tcPr>
-            <w:tcW w:w="9496" w:type="dxa"/>
+            <w:tcW w:w="9497" w:type="dxa"/>
             <w:gridSpan w:val="2"/>
             <w:tcBorders>
               <w:top w:val="single" w:sz="4" w:space="0" w:color="000000"/>
@@ -3534,7 +3446,7 @@
         </w:trPr>
         <w:tc>
           <w:tcPr>
-            <w:tcW w:w="9496" w:type="dxa"/>
+            <w:tcW w:w="9497" w:type="dxa"/>
             <w:gridSpan w:val="2"/>
             <w:tcBorders>
               <w:top w:val="single" w:sz="4" w:space="0" w:color="000000"/>
@@ -3563,7 +3475,27 @@
                 <w:szCs w:val="22"/>
               </w:rPr>
               <w:lastRenderedPageBreak/>
-              <w:t>3. Data management, documentation and curation</w:t>
+              <w:t xml:space="preserve">3. Data management, </w:t>
+            </w:r>
+            <w:proofErr w:type="gramStart"/>
+            <w:r>
+              <w:rPr>
+                <w:rFonts w:ascii="Arial" w:eastAsia="Arial" w:hAnsi="Arial" w:cs="Arial"/>
+                <w:b/>
+                <w:sz w:val="22"/>
+                <w:szCs w:val="22"/>
+              </w:rPr>
+              <w:t>documentation</w:t>
+            </w:r>
+            <w:proofErr w:type="gramEnd"/>
+            <w:r>
+              <w:rPr>
+                <w:rFonts w:ascii="Arial" w:eastAsia="Arial" w:hAnsi="Arial" w:cs="Arial"/>
+                <w:b/>
+                <w:sz w:val="22"/>
+                <w:szCs w:val="22"/>
+              </w:rPr>
+              <w:t xml:space="preserve"> and curation</w:t>
             </w:r>
           </w:p>
         </w:tc>
@@ -3571,7 +3503,7 @@
       <w:tr>
         <w:tc>
           <w:tcPr>
-            <w:tcW w:w="9496" w:type="dxa"/>
+            <w:tcW w:w="9497" w:type="dxa"/>
             <w:gridSpan w:val="2"/>
             <w:tcBorders>
               <w:top w:val="single" w:sz="4" w:space="0" w:color="000000"/>
@@ -3748,7 +3680,7 @@
         </w:trPr>
         <w:tc>
           <w:tcPr>
-            <w:tcW w:w="9496" w:type="dxa"/>
+            <w:tcW w:w="9497" w:type="dxa"/>
             <w:gridSpan w:val="2"/>
             <w:tcBorders>
               <w:top w:val="single" w:sz="4" w:space="0" w:color="000000"/>
@@ -3784,7 +3716,7 @@
       <w:tr>
         <w:tc>
           <w:tcPr>
-            <w:tcW w:w="9496" w:type="dxa"/>
+            <w:tcW w:w="9497" w:type="dxa"/>
             <w:gridSpan w:val="2"/>
             <w:tcBorders>
               <w:top w:val="single" w:sz="4" w:space="0" w:color="000000"/>
@@ -3893,7 +3825,7 @@
         </w:trPr>
         <w:tc>
           <w:tcPr>
-            <w:tcW w:w="9496" w:type="dxa"/>
+            <w:tcW w:w="9497" w:type="dxa"/>
             <w:gridSpan w:val="2"/>
             <w:tcBorders>
               <w:top w:val="single" w:sz="4" w:space="0" w:color="000000"/>
@@ -3933,7 +3865,7 @@
         </w:trPr>
         <w:tc>
           <w:tcPr>
-            <w:tcW w:w="9496" w:type="dxa"/>
+            <w:tcW w:w="9497" w:type="dxa"/>
             <w:gridSpan w:val="2"/>
             <w:tcBorders>
               <w:top w:val="single" w:sz="4" w:space="0" w:color="000000"/>
@@ -3986,7 +3918,27 @@
                 <w:sz w:val="22"/>
                 <w:szCs w:val="22"/>
               </w:rPr>
-              <w:t xml:space="preserve">where they exist for particular disciplinary domains or data types. </w:t>
+              <w:t xml:space="preserve">where they exist for </w:t>
+            </w:r>
+            <w:proofErr w:type="gramStart"/>
+            <w:r>
+              <w:rPr>
+                <w:rFonts w:ascii="Arial" w:eastAsia="Arial" w:hAnsi="Arial" w:cs="Arial"/>
+                <w:color w:val="262626"/>
+                <w:sz w:val="22"/>
+                <w:szCs w:val="22"/>
+              </w:rPr>
+              <w:t>particular disciplinary</w:t>
+            </w:r>
+            <w:proofErr w:type="gramEnd"/>
+            <w:r>
+              <w:rPr>
+                <w:rFonts w:ascii="Arial" w:eastAsia="Arial" w:hAnsi="Arial" w:cs="Arial"/>
+                <w:color w:val="262626"/>
+                <w:sz w:val="22"/>
+                <w:szCs w:val="22"/>
+              </w:rPr>
+              <w:t xml:space="preserve"> domains or data types. </w:t>
             </w:r>
             <w:hyperlink r:id="rId13" w:history="1">
               <w:r>
@@ -4115,7 +4067,47 @@
                 <w:sz w:val="22"/>
                 <w:szCs w:val="22"/>
               </w:rPr>
-              <w:t>If the outcome of this study is successful, an outcome of this will be to provide guidelines on creating data visualisations for income statements. This will allows for future users to search by financial data visualisation which the report and code will be freely available on GitHub. The sharing of gaze data will not be shared although the code, visualisation of gaze data and high level analysis of the participants will be shared.</w:t>
+              <w:t xml:space="preserve">If the outcome of this study is successful, an outcome of this will be to provide guidelines on creating data visualisations for income statements. This will </w:t>
+            </w:r>
+            <w:proofErr w:type="gramStart"/>
+            <w:r>
+              <w:rPr>
+                <w:rFonts w:ascii="Arial" w:eastAsia="Arial" w:hAnsi="Arial" w:cs="Arial"/>
+                <w:iCs/>
+                <w:sz w:val="22"/>
+                <w:szCs w:val="22"/>
+              </w:rPr>
+              <w:t>allows</w:t>
+            </w:r>
+            <w:proofErr w:type="gramEnd"/>
+            <w:r>
+              <w:rPr>
+                <w:rFonts w:ascii="Arial" w:eastAsia="Arial" w:hAnsi="Arial" w:cs="Arial"/>
+                <w:iCs/>
+                <w:sz w:val="22"/>
+                <w:szCs w:val="22"/>
+              </w:rPr>
+              <w:t xml:space="preserve"> for future users to search by financial data visualisation which the report and code will be freely available on GitHub. The sharing of gaze data will not be shared although the code, visualisation of gaze data and </w:t>
+            </w:r>
+            <w:proofErr w:type="gramStart"/>
+            <w:r>
+              <w:rPr>
+                <w:rFonts w:ascii="Arial" w:eastAsia="Arial" w:hAnsi="Arial" w:cs="Arial"/>
+                <w:iCs/>
+                <w:sz w:val="22"/>
+                <w:szCs w:val="22"/>
+              </w:rPr>
+              <w:t>high level</w:t>
+            </w:r>
+            <w:proofErr w:type="gramEnd"/>
+            <w:r>
+              <w:rPr>
+                <w:rFonts w:ascii="Arial" w:eastAsia="Arial" w:hAnsi="Arial" w:cs="Arial"/>
+                <w:iCs/>
+                <w:sz w:val="22"/>
+                <w:szCs w:val="22"/>
+              </w:rPr>
+              <w:t xml:space="preserve"> analysis of the participants will be shared.</w:t>
             </w:r>
           </w:p>
           <w:p>
@@ -4165,7 +4157,27 @@
                 <w:sz w:val="22"/>
                 <w:szCs w:val="22"/>
               </w:rPr>
-              <w:t xml:space="preserve">As the data will be anonymous and not contain any identifiable information in it, the raw data will be freely available from the GitHub repository. Should the data need to be removed or if the repository need to be made private for any reason, the principal investigator and owner of the GitHub repository will be able to restrict access. </w:t>
+              <w:t xml:space="preserve">As the data will be anonymous and not contain any identifiable information in it, the raw data will be freely available from the GitHub repository. Should the data need to be removed or if the repository </w:t>
+            </w:r>
+            <w:proofErr w:type="gramStart"/>
+            <w:r>
+              <w:rPr>
+                <w:rFonts w:ascii="Arial" w:eastAsia="Arial" w:hAnsi="Arial" w:cs="Arial"/>
+                <w:iCs/>
+                <w:sz w:val="22"/>
+                <w:szCs w:val="22"/>
+              </w:rPr>
+              <w:t>need</w:t>
+            </w:r>
+            <w:proofErr w:type="gramEnd"/>
+            <w:r>
+              <w:rPr>
+                <w:rFonts w:ascii="Arial" w:eastAsia="Arial" w:hAnsi="Arial" w:cs="Arial"/>
+                <w:iCs/>
+                <w:sz w:val="22"/>
+                <w:szCs w:val="22"/>
+              </w:rPr>
+              <w:t xml:space="preserve"> to be made private for any reason, the principal investigator and owner of the GitHub repository will be able to restrict access. </w:t>
             </w:r>
           </w:p>
           <w:p>
@@ -4258,8 +4270,19 @@
                 <w:szCs w:val="22"/>
               </w:rPr>
               <w:tab/>
-              <w:t>Restrictions or delays to sharing, with planned actions to limit such restrictions</w:t>
-            </w:r>
+              <w:t xml:space="preserve">Restrictions or delays to sharing, with planned actions to limit such </w:t>
+            </w:r>
+            <w:proofErr w:type="gramStart"/>
+            <w:r>
+              <w:rPr>
+                <w:rFonts w:ascii="Arial" w:eastAsia="Arial" w:hAnsi="Arial" w:cs="Arial"/>
+                <w:b/>
+                <w:sz w:val="22"/>
+                <w:szCs w:val="22"/>
+              </w:rPr>
+              <w:t>restrictions</w:t>
+            </w:r>
+            <w:proofErr w:type="gramEnd"/>
           </w:p>
           <w:p>
             <w:pPr>
@@ -4399,7 +4422,7 @@
         </w:trPr>
         <w:tc>
           <w:tcPr>
-            <w:tcW w:w="9496" w:type="dxa"/>
+            <w:tcW w:w="9497" w:type="dxa"/>
             <w:gridSpan w:val="2"/>
             <w:tcBorders>
               <w:top w:val="single" w:sz="4" w:space="0" w:color="000000"/>
@@ -4450,7 +4473,7 @@
         </w:trPr>
         <w:tc>
           <w:tcPr>
-            <w:tcW w:w="9496" w:type="dxa"/>
+            <w:tcW w:w="9497" w:type="dxa"/>
             <w:gridSpan w:val="2"/>
             <w:tcBorders>
               <w:top w:val="single" w:sz="4" w:space="0" w:color="000000"/>
@@ -4652,7 +4675,7 @@
         </w:trPr>
         <w:tc>
           <w:tcPr>
-            <w:tcW w:w="9496" w:type="dxa"/>
+            <w:tcW w:w="9497" w:type="dxa"/>
             <w:gridSpan w:val="2"/>
             <w:tcBorders>
               <w:top w:val="single" w:sz="4" w:space="0" w:color="000000"/>
@@ -4695,7 +4718,7 @@
         </w:trPr>
         <w:tc>
           <w:tcPr>
-            <w:tcW w:w="9496" w:type="dxa"/>
+            <w:tcW w:w="9497" w:type="dxa"/>
             <w:gridSpan w:val="2"/>
             <w:tcBorders>
               <w:top w:val="single" w:sz="4" w:space="0" w:color="000000"/>
@@ -4742,14 +4765,9 @@
                 <w:sz w:val="22"/>
                 <w:szCs w:val="22"/>
               </w:rPr>
-              <w:t>) relevant to your study, and (ii) are in the public domain, e.g. accessible through the internet.</w:t>
-            </w:r>
-          </w:p>
-          <w:p>
-            <w:pPr>
-              <w:pStyle w:val="Standard"/>
-              <w:spacing w:before="120" w:line="240" w:lineRule="auto"/>
-            </w:pPr>
+              <w:t xml:space="preserve">) relevant to your study, and (ii) are in the public domain, </w:t>
+            </w:r>
+            <w:proofErr w:type="gramStart"/>
             <w:r>
               <w:rPr>
                 <w:rFonts w:ascii="Arial" w:eastAsia="Arial" w:hAnsi="Arial" w:cs="Arial"/>
@@ -4757,7 +4775,17 @@
                 <w:sz w:val="22"/>
                 <w:szCs w:val="22"/>
               </w:rPr>
-              <w:t>Add any others that are relevant</w:t>
+              <w:t>e.g.</w:t>
+            </w:r>
+            <w:proofErr w:type="gramEnd"/>
+            <w:r>
+              <w:rPr>
+                <w:rFonts w:ascii="Arial" w:eastAsia="Arial" w:hAnsi="Arial" w:cs="Arial"/>
+                <w:i/>
+                <w:sz w:val="22"/>
+                <w:szCs w:val="22"/>
+              </w:rPr>
+              <w:t xml:space="preserve"> accessible through the internet.</w:t>
             </w:r>
           </w:p>
         </w:tc>
@@ -4800,7 +4828,7 @@
         </w:tc>
         <w:tc>
           <w:tcPr>
-            <w:tcW w:w="6804" w:type="dxa"/>
+            <w:tcW w:w="6805" w:type="dxa"/>
             <w:tcBorders>
               <w:top w:val="single" w:sz="4" w:space="0" w:color="000000"/>
               <w:left w:val="single" w:sz="4" w:space="0" w:color="000000"/>
@@ -4868,7 +4896,7 @@
         </w:tc>
         <w:tc>
           <w:tcPr>
-            <w:tcW w:w="6804" w:type="dxa"/>
+            <w:tcW w:w="6805" w:type="dxa"/>
             <w:tcBorders>
               <w:top w:val="single" w:sz="4" w:space="0" w:color="000000"/>
               <w:left w:val="single" w:sz="4" w:space="0" w:color="000000"/>
@@ -4892,6 +4920,17 @@
                 <w:szCs w:val="22"/>
               </w:rPr>
             </w:pPr>
+            <w:hyperlink r:id="rId18" w:history="1">
+              <w:r>
+                <w:rPr>
+                  <w:rStyle w:val="Hyperlink"/>
+                  <w:rFonts w:ascii="Arial" w:eastAsia="Arial" w:hAnsi="Arial" w:cs="Arial"/>
+                  <w:sz w:val="22"/>
+                  <w:szCs w:val="22"/>
+                </w:rPr>
+                <w:t>https://www.ncl.ac.uk/media/wwwnclacuk/research/files/ResearchDataManagementPolicy.pdf</w:t>
+              </w:r>
+            </w:hyperlink>
           </w:p>
         </w:tc>
       </w:tr>
@@ -4932,7 +4971,7 @@
         </w:tc>
         <w:tc>
           <w:tcPr>
-            <w:tcW w:w="6804" w:type="dxa"/>
+            <w:tcW w:w="6805" w:type="dxa"/>
             <w:tcBorders>
               <w:top w:val="single" w:sz="4" w:space="0" w:color="000000"/>
               <w:left w:val="single" w:sz="4" w:space="0" w:color="000000"/>
@@ -4956,6 +4995,39 @@
                 <w:szCs w:val="22"/>
               </w:rPr>
             </w:pPr>
+            <w:hyperlink r:id="rId19" w:history="1">
+              <w:r>
+                <w:rPr>
+                  <w:rStyle w:val="Hyperlink"/>
+                  <w:rFonts w:ascii="Arial" w:eastAsia="Arial" w:hAnsi="Arial" w:cs="Arial"/>
+                  <w:sz w:val="22"/>
+                  <w:szCs w:val="22"/>
+                </w:rPr>
+                <w:t>https://www.ncl.ac.uk/data.protection/</w:t>
+              </w:r>
+            </w:hyperlink>
+          </w:p>
+          <w:p>
+            <w:pPr>
+              <w:pStyle w:val="Standard"/>
+              <w:spacing w:before="120" w:line="240" w:lineRule="auto"/>
+              <w:rPr>
+                <w:rFonts w:ascii="Arial" w:eastAsia="Arial" w:hAnsi="Arial" w:cs="Arial"/>
+                <w:sz w:val="22"/>
+                <w:szCs w:val="22"/>
+              </w:rPr>
+            </w:pPr>
+            <w:hyperlink r:id="rId20" w:history="1">
+              <w:r>
+                <w:rPr>
+                  <w:rStyle w:val="Hyperlink"/>
+                  <w:rFonts w:ascii="Arial" w:eastAsia="Arial" w:hAnsi="Arial" w:cs="Arial"/>
+                  <w:sz w:val="22"/>
+                  <w:szCs w:val="22"/>
+                </w:rPr>
+                <w:t>https://www.ncl.ac.uk/data.protection/dataprotectionpolicy/</w:t>
+              </w:r>
+            </w:hyperlink>
           </w:p>
         </w:tc>
       </w:tr>
@@ -4994,9 +5066,11 @@
             </w:r>
           </w:p>
         </w:tc>
+        <w:bookmarkStart w:id="2" w:name="_heading=h.3znysh7"/>
+        <w:bookmarkEnd w:id="2"/>
         <w:tc>
           <w:tcPr>
-            <w:tcW w:w="6804" w:type="dxa"/>
+            <w:tcW w:w="6805" w:type="dxa"/>
             <w:tcBorders>
               <w:top w:val="single" w:sz="4" w:space="0" w:color="000000"/>
               <w:left w:val="single" w:sz="4" w:space="0" w:color="000000"/>
@@ -5014,31 +5088,63 @@
             <w:pPr>
               <w:pStyle w:val="Standard"/>
               <w:spacing w:before="120" w:line="240" w:lineRule="auto"/>
-            </w:pPr>
-            <w:bookmarkStart w:id="2" w:name="_heading=h.3znysh7"/>
-            <w:bookmarkEnd w:id="2"/>
-            <w:r>
-              <w:rPr>
-                <w:rFonts w:ascii="Arial" w:eastAsia="Arial" w:hAnsi="Arial" w:cs="Arial"/>
-                <w:i/>
-                <w:sz w:val="22"/>
-                <w:szCs w:val="22"/>
-              </w:rPr>
-              <w:t xml:space="preserve">e.g. a </w:t>
-            </w:r>
-            <w:hyperlink r:id="rId18" w:history="1">
-              <w:r>
-                <w:rPr>
-                  <w:rFonts w:ascii="Arial" w:eastAsia="Arial" w:hAnsi="Arial" w:cs="Arial"/>
-                  <w:i/>
-                  <w:color w:val="0000FF"/>
-                  <w:sz w:val="22"/>
-                  <w:szCs w:val="22"/>
-                  <w:u w:val="single"/>
-                </w:rPr>
-                <w:t>study policy of sharing research data</w:t>
-              </w:r>
-            </w:hyperlink>
+              <w:rPr>
+                <w:iCs/>
+              </w:rPr>
+            </w:pPr>
+            <w:r>
+              <w:rPr>
+                <w:rStyle w:val="Hyperlink"/>
+                <w:rFonts w:ascii="Arial" w:eastAsia="Arial" w:hAnsi="Arial" w:cs="Arial"/>
+                <w:sz w:val="22"/>
+                <w:szCs w:val="22"/>
+              </w:rPr>
+              <w:fldChar w:fldCharType="begin"/>
+            </w:r>
+            <w:r>
+              <w:rPr>
+                <w:rStyle w:val="Hyperlink"/>
+                <w:rFonts w:ascii="Arial" w:eastAsia="Arial" w:hAnsi="Arial" w:cs="Arial"/>
+                <w:sz w:val="22"/>
+                <w:szCs w:val="22"/>
+              </w:rPr>
+              <w:instrText>HYPERLINK "https://www.ncl.ac.uk/library/academics-and-researchers/research/rdm/sharing/" \l ":~:text=The%20Research%20Data%20Service%20aims,between%20data%20users%20and%20creators."</w:instrText>
+            </w:r>
+            <w:r>
+              <w:rPr>
+                <w:rStyle w:val="Hyperlink"/>
+                <w:rFonts w:ascii="Arial" w:eastAsia="Arial" w:hAnsi="Arial" w:cs="Arial"/>
+                <w:sz w:val="22"/>
+                <w:szCs w:val="22"/>
+              </w:rPr>
+            </w:r>
+            <w:r>
+              <w:rPr>
+                <w:rStyle w:val="Hyperlink"/>
+                <w:rFonts w:ascii="Arial" w:eastAsia="Arial" w:hAnsi="Arial" w:cs="Arial"/>
+                <w:sz w:val="22"/>
+                <w:szCs w:val="22"/>
+              </w:rPr>
+              <w:fldChar w:fldCharType="separate"/>
+            </w:r>
+            <w:r>
+              <w:rPr>
+                <w:rStyle w:val="Hyperlink"/>
+                <w:rFonts w:ascii="Arial" w:eastAsia="Arial" w:hAnsi="Arial" w:cs="Arial"/>
+                <w:sz w:val="22"/>
+                <w:szCs w:val="22"/>
+              </w:rPr>
+              <w:t>https://www.ncl.ac.uk/library/academics-and-researchers/research/rdm/sharing/#:~:text=The%20Research%20Data%20Service%20aims,between%20data%20users%20and%20creators.</w:t>
+            </w:r>
+            <w:r>
+              <w:rPr>
+                <w:rStyle w:val="Hyperlink"/>
+                <w:rFonts w:ascii="Arial" w:eastAsia="Arial" w:hAnsi="Arial" w:cs="Arial"/>
+                <w:sz w:val="22"/>
+                <w:szCs w:val="22"/>
+              </w:rPr>
+              <w:fldChar w:fldCharType="end"/>
+            </w:r>
           </w:p>
         </w:tc>
       </w:tr>
@@ -5079,7 +5185,7 @@
         </w:tc>
         <w:tc>
           <w:tcPr>
-            <w:tcW w:w="6804" w:type="dxa"/>
+            <w:tcW w:w="6805" w:type="dxa"/>
             <w:tcBorders>
               <w:top w:val="single" w:sz="4" w:space="0" w:color="000000"/>
               <w:left w:val="single" w:sz="4" w:space="0" w:color="000000"/>
@@ -5107,137 +5213,9 @@
         </w:tc>
       </w:tr>
       <w:tr>
-        <w:trPr>
-          <w:trHeight w:val="168"/>
-        </w:trPr>
         <w:tc>
           <w:tcPr>
-            <w:tcW w:w="2692" w:type="dxa"/>
-            <w:tcBorders>
-              <w:top w:val="single" w:sz="4" w:space="0" w:color="000000"/>
-              <w:left w:val="single" w:sz="4" w:space="0" w:color="000000"/>
-              <w:bottom w:val="single" w:sz="4" w:space="0" w:color="000000"/>
-              <w:right w:val="single" w:sz="4" w:space="0" w:color="000000"/>
-            </w:tcBorders>
-            <w:tcMar>
-              <w:top w:w="0" w:type="dxa"/>
-              <w:left w:w="113" w:type="dxa"/>
-              <w:bottom w:w="0" w:type="dxa"/>
-              <w:right w:w="108" w:type="dxa"/>
-            </w:tcMar>
-          </w:tcPr>
-          <w:p>
-            <w:pPr>
-              <w:pStyle w:val="Standard"/>
-              <w:spacing w:before="120" w:line="240" w:lineRule="auto"/>
-            </w:pPr>
-            <w:r>
-              <w:rPr>
-                <w:rFonts w:ascii="Arial" w:eastAsia="Arial" w:hAnsi="Arial" w:cs="Arial"/>
-                <w:sz w:val="22"/>
-                <w:szCs w:val="22"/>
-              </w:rPr>
-              <w:t>Other:</w:t>
-            </w:r>
-          </w:p>
-        </w:tc>
-        <w:tc>
-          <w:tcPr>
-            <w:tcW w:w="6804" w:type="dxa"/>
-            <w:tcBorders>
-              <w:top w:val="single" w:sz="4" w:space="0" w:color="000000"/>
-              <w:left w:val="single" w:sz="4" w:space="0" w:color="000000"/>
-              <w:bottom w:val="single" w:sz="4" w:space="0" w:color="000000"/>
-              <w:right w:val="single" w:sz="4" w:space="0" w:color="000000"/>
-            </w:tcBorders>
-            <w:tcMar>
-              <w:top w:w="0" w:type="dxa"/>
-              <w:left w:w="113" w:type="dxa"/>
-              <w:bottom w:w="0" w:type="dxa"/>
-              <w:right w:w="108" w:type="dxa"/>
-            </w:tcMar>
-          </w:tcPr>
-          <w:p>
-            <w:pPr>
-              <w:pStyle w:val="Standard"/>
-              <w:spacing w:before="120" w:line="240" w:lineRule="auto"/>
-              <w:rPr>
-                <w:rFonts w:ascii="Arial" w:eastAsia="Arial" w:hAnsi="Arial" w:cs="Arial"/>
-                <w:sz w:val="22"/>
-                <w:szCs w:val="22"/>
-              </w:rPr>
-            </w:pPr>
-          </w:p>
-        </w:tc>
-      </w:tr>
-      <w:tr>
-        <w:trPr>
-          <w:trHeight w:val="168"/>
-        </w:trPr>
-        <w:tc>
-          <w:tcPr>
-            <w:tcW w:w="2692" w:type="dxa"/>
-            <w:tcBorders>
-              <w:top w:val="single" w:sz="4" w:space="0" w:color="000000"/>
-              <w:left w:val="single" w:sz="4" w:space="0" w:color="000000"/>
-              <w:bottom w:val="single" w:sz="4" w:space="0" w:color="000000"/>
-              <w:right w:val="single" w:sz="4" w:space="0" w:color="000000"/>
-            </w:tcBorders>
-            <w:tcMar>
-              <w:top w:w="0" w:type="dxa"/>
-              <w:left w:w="113" w:type="dxa"/>
-              <w:bottom w:w="0" w:type="dxa"/>
-              <w:right w:w="108" w:type="dxa"/>
-            </w:tcMar>
-          </w:tcPr>
-          <w:p>
-            <w:pPr>
-              <w:pStyle w:val="Standard"/>
-              <w:spacing w:before="120" w:line="240" w:lineRule="auto"/>
-            </w:pPr>
-            <w:r>
-              <w:rPr>
-                <w:rFonts w:ascii="Arial" w:eastAsia="Arial" w:hAnsi="Arial" w:cs="Arial"/>
-                <w:sz w:val="22"/>
-                <w:szCs w:val="22"/>
-              </w:rPr>
-              <w:t>Other</w:t>
-            </w:r>
-          </w:p>
-        </w:tc>
-        <w:tc>
-          <w:tcPr>
-            <w:tcW w:w="6804" w:type="dxa"/>
-            <w:tcBorders>
-              <w:top w:val="single" w:sz="4" w:space="0" w:color="000000"/>
-              <w:left w:val="single" w:sz="4" w:space="0" w:color="000000"/>
-              <w:bottom w:val="single" w:sz="4" w:space="0" w:color="000000"/>
-              <w:right w:val="single" w:sz="4" w:space="0" w:color="000000"/>
-            </w:tcBorders>
-            <w:tcMar>
-              <w:top w:w="0" w:type="dxa"/>
-              <w:left w:w="113" w:type="dxa"/>
-              <w:bottom w:w="0" w:type="dxa"/>
-              <w:right w:w="108" w:type="dxa"/>
-            </w:tcMar>
-          </w:tcPr>
-          <w:p>
-            <w:pPr>
-              <w:pStyle w:val="Standard"/>
-              <w:spacing w:before="120" w:line="240" w:lineRule="auto"/>
-              <w:rPr>
-                <w:rFonts w:ascii="Arial" w:eastAsia="Arial" w:hAnsi="Arial" w:cs="Arial"/>
-                <w:sz w:val="22"/>
-                <w:szCs w:val="22"/>
-              </w:rPr>
-            </w:pPr>
-          </w:p>
-        </w:tc>
-      </w:tr>
-      <w:tr>
-        <w:tc>
-          <w:tcPr>
-            <w:tcW w:w="9496" w:type="dxa"/>
+            <w:tcW w:w="9497" w:type="dxa"/>
             <w:gridSpan w:val="2"/>
             <w:tcBorders>
               <w:top w:val="single" w:sz="4" w:space="0" w:color="000000"/>
@@ -5290,7 +5268,7 @@
       <w:tr>
         <w:tc>
           <w:tcPr>
-            <w:tcW w:w="9496" w:type="dxa"/>
+            <w:tcW w:w="9497" w:type="dxa"/>
             <w:gridSpan w:val="2"/>
             <w:tcBorders>
               <w:top w:val="single" w:sz="4" w:space="0" w:color="000000"/>
@@ -5315,6 +5293,14 @@
                 <w:szCs w:val="22"/>
               </w:rPr>
             </w:pPr>
+            <w:r>
+              <w:rPr>
+                <w:rFonts w:ascii="Arial" w:eastAsia="Arial" w:hAnsi="Arial" w:cs="Arial"/>
+                <w:sz w:val="22"/>
+                <w:szCs w:val="22"/>
+              </w:rPr>
+              <w:t>Harvey Yuan</w:t>
+            </w:r>
           </w:p>
           <w:p>
             <w:pPr>
@@ -5339,7 +5325,7 @@
       </w:pPr>
     </w:p>
     <w:sectPr>
-      <w:footerReference w:type="default" r:id="rId19"/>
+      <w:footerReference w:type="default" r:id="rId21"/>
       <w:pgSz w:w="11906" w:h="16838"/>
       <w:pgMar w:top="1134" w:right="1410" w:bottom="1134" w:left="1134" w:header="720" w:footer="567" w:gutter="0"/>
       <w:pgNumType w:start="1"/>
@@ -6392,6 +6378,41 @@
       <w:szCs w:val="18"/>
     </w:rPr>
   </w:style>
+  <w:style w:type="character" w:styleId="Hyperlink">
+    <w:name w:val="Hyperlink"/>
+    <w:basedOn w:val="DefaultParagraphFont"/>
+    <w:uiPriority w:val="99"/>
+    <w:unhideWhenUsed/>
+    <w:rsid w:val="005645F2"/>
+    <w:rPr>
+      <w:color w:val="0563C1" w:themeColor="hyperlink"/>
+      <w:u w:val="single"/>
+    </w:rPr>
+  </w:style>
+  <w:style w:type="character" w:styleId="UnresolvedMention">
+    <w:name w:val="Unresolved Mention"/>
+    <w:basedOn w:val="DefaultParagraphFont"/>
+    <w:uiPriority w:val="99"/>
+    <w:semiHidden/>
+    <w:unhideWhenUsed/>
+    <w:rsid w:val="005645F2"/>
+    <w:rPr>
+      <w:color w:val="605E5C"/>
+      <w:shd w:val="clear" w:color="auto" w:fill="E1DFDD"/>
+    </w:rPr>
+  </w:style>
+  <w:style w:type="character" w:styleId="FollowedHyperlink">
+    <w:name w:val="FollowedHyperlink"/>
+    <w:basedOn w:val="DefaultParagraphFont"/>
+    <w:uiPriority w:val="99"/>
+    <w:semiHidden/>
+    <w:unhideWhenUsed/>
+    <w:rsid w:val="005645F2"/>
+    <w:rPr>
+      <w:color w:val="954F72" w:themeColor="followedHyperlink"/>
+      <w:u w:val="single"/>
+    </w:rPr>
+  </w:style>
 </w:styles>
 </file>
 
@@ -6717,30 +6738,6 @@
     <b:RefOrder>1</b:RefOrder>
   </b:Source>
   <b:Source>
-    <b:Tag>Jim17</b:Tag>
-    <b:SourceType>InternetSite</b:SourceType>
-    <b:Guid>{1EB38F09-4153-43E5-9B08-8435A5540795}</b:Guid>
-    <b:Author>
-      <b:Author>
-        <b:NameList>
-          <b:Person>
-            <b:Last>Rowan</b:Last>
-            <b:First>Jim</b:First>
-          </b:Person>
-        </b:NameList>
-      </b:Author>
-    </b:Author>
-    <b:Title>Data Visualization: Why a Picture Can Be Worth a Thousand Clicks</b:Title>
-    <b:ProductionCompany>The Wall Street Journal</b:ProductionCompany>
-    <b:Year>2017</b:Year>
-    <b:Month>11</b:Month>
-    <b:Day>17</b:Day>
-    <b:YearAccessed>2023</b:YearAccessed>
-    <b:MonthAccessed>06</b:MonthAccessed>
-    <b:URL>https://deloitte.wsj.com/articles/data-visualization-why-a-picture-can-be-worth-a-thousand-clicks-1510894925</b:URL>
-    <b:RefOrder>2</b:RefOrder>
-  </b:Source>
-  <b:Source>
     <b:Tag>Tob13</b:Tag>
     <b:SourceType>Report</b:SourceType>
     <b:Guid>{3ACAB183-74A0-4959-9D98-55CF7E6E9D3A}</b:Guid>
@@ -6814,11 +6811,35 @@
     <b:MonthAccessed>05</b:MonthAccessed>
     <b:RefOrder>6</b:RefOrder>
   </b:Source>
+  <b:Source>
+    <b:Tag>Jim17</b:Tag>
+    <b:SourceType>InternetSite</b:SourceType>
+    <b:Guid>{AA2D6D41-FE22-43FD-96A8-F633FCC4C8AC}</b:Guid>
+    <b:Author>
+      <b:Author>
+        <b:NameList>
+          <b:Person>
+            <b:Last>Rowan</b:Last>
+            <b:First>Jim</b:First>
+          </b:Person>
+        </b:NameList>
+      </b:Author>
+    </b:Author>
+    <b:Title>Data Visualization: Why a Picture Can Be Worth a Thousand Clicks</b:Title>
+    <b:ProductionCompany>The Wall Street Journal/Deloitte</b:ProductionCompany>
+    <b:Year>2017</b:Year>
+    <b:Month>11</b:Month>
+    <b:Day>17</b:Day>
+    <b:YearAccessed>2023</b:YearAccessed>
+    <b:MonthAccessed>06</b:MonthAccessed>
+    <b:URL>https://deloitte.wsj.com/articles/data-visualization-why-a-picture-can-be-worth-a-thousand-clicks-1510894925</b:URL>
+    <b:RefOrder>2</b:RefOrder>
+  </b:Source>
 </b:Sources>
 </file>
 
 <file path=customXml/itemProps1.xml><?xml version="1.0" encoding="utf-8"?>
-<ds:datastoreItem xmlns:ds="http://schemas.openxmlformats.org/officeDocument/2006/customXml" ds:itemID="{DB1CC8B6-E74B-487A-B2CE-0D185B8A0B43}">
+<ds:datastoreItem xmlns:ds="http://schemas.openxmlformats.org/officeDocument/2006/customXml" ds:itemID="{E874E335-A0CB-4AD3-9652-13B80461FBE7}">
   <ds:schemaRefs>
     <ds:schemaRef ds:uri="http://schemas.openxmlformats.org/officeDocument/2006/bibliography"/>
   </ds:schemaRefs>

</xml_diff>